<commit_message>
Changes in 4 chapter
</commit_message>
<xml_diff>
--- a/doc.docx
+++ b/doc.docx
@@ -168,12 +168,14 @@
               <w:ind w:left="714" w:hanging="357"/>
               <w:jc w:val="left"/>
             </w:pPr>
+            <w:proofErr w:type="spellStart"/>
             <w:r>
               <w:t>Milanovi</w:t>
             </w:r>
             <w:r>
               <w:t>ć</w:t>
             </w:r>
+            <w:proofErr w:type="spellEnd"/>
             <w:r>
               <w:t xml:space="preserve"> Aleksander</w:t>
             </w:r>
@@ -276,7 +278,21 @@
         <w:rPr>
           <w:b/>
         </w:rPr>
-        <w:t>Man-in-the-middle (MITM)</w:t>
+        <w:t>Man-in-the-</w:t>
+      </w:r>
+      <w:proofErr w:type="spellStart"/>
+      <w:r>
+        <w:rPr>
+          <w:b/>
+        </w:rPr>
+        <w:t>middle</w:t>
+      </w:r>
+      <w:proofErr w:type="spellEnd"/>
+      <w:r>
+        <w:rPr>
+          <w:b/>
+        </w:rPr>
+        <w:t xml:space="preserve"> (MITM)</w:t>
       </w:r>
       <w:r>
         <w:t xml:space="preserve"> –</w:t>
@@ -306,7 +322,77 @@
         <w:rPr>
           <w:b/>
         </w:rPr>
-        <w:t xml:space="preserve">MS08-067: Vulnerability in Server Service Could Allow Remote Code Execution – </w:t>
+        <w:t xml:space="preserve">MS08-067: </w:t>
+      </w:r>
+      <w:proofErr w:type="spellStart"/>
+      <w:r>
+        <w:rPr>
+          <w:b/>
+        </w:rPr>
+        <w:t>Vulnerability</w:t>
+      </w:r>
+      <w:proofErr w:type="spellEnd"/>
+      <w:r>
+        <w:rPr>
+          <w:b/>
+        </w:rPr>
+        <w:t xml:space="preserve"> in Server Service </w:t>
+      </w:r>
+      <w:proofErr w:type="spellStart"/>
+      <w:r>
+        <w:rPr>
+          <w:b/>
+        </w:rPr>
+        <w:t>Could</w:t>
+      </w:r>
+      <w:proofErr w:type="spellEnd"/>
+      <w:r>
+        <w:rPr>
+          <w:b/>
+        </w:rPr>
+        <w:t xml:space="preserve"> </w:t>
+      </w:r>
+      <w:proofErr w:type="spellStart"/>
+      <w:r>
+        <w:rPr>
+          <w:b/>
+        </w:rPr>
+        <w:t>Allow</w:t>
+      </w:r>
+      <w:proofErr w:type="spellEnd"/>
+      <w:r>
+        <w:rPr>
+          <w:b/>
+        </w:rPr>
+        <w:t xml:space="preserve"> Remote </w:t>
+      </w:r>
+      <w:proofErr w:type="spellStart"/>
+      <w:r>
+        <w:rPr>
+          <w:b/>
+        </w:rPr>
+        <w:t>Code</w:t>
+      </w:r>
+      <w:proofErr w:type="spellEnd"/>
+      <w:r>
+        <w:rPr>
+          <w:b/>
+        </w:rPr>
+        <w:t xml:space="preserve"> </w:t>
+      </w:r>
+      <w:proofErr w:type="spellStart"/>
+      <w:r>
+        <w:rPr>
+          <w:b/>
+        </w:rPr>
+        <w:t>Execution</w:t>
+      </w:r>
+      <w:proofErr w:type="spellEnd"/>
+      <w:r>
+        <w:rPr>
+          <w:b/>
+        </w:rPr>
+        <w:t xml:space="preserve"> – </w:t>
       </w:r>
       <w:r>
         <w:t xml:space="preserve">luka w bezpieczeństwie systemu operacyjnego Windows pozwalająca na </w:t>
@@ -383,7 +469,35 @@
         <w:rPr>
           <w:b/>
         </w:rPr>
-        <w:t>Remote Code Execution.</w:t>
+        <w:t xml:space="preserve">Remote </w:t>
+      </w:r>
+      <w:proofErr w:type="spellStart"/>
+      <w:r>
+        <w:rPr>
+          <w:b/>
+        </w:rPr>
+        <w:t>Code</w:t>
+      </w:r>
+      <w:proofErr w:type="spellEnd"/>
+      <w:r>
+        <w:rPr>
+          <w:b/>
+        </w:rPr>
+        <w:t xml:space="preserve"> </w:t>
+      </w:r>
+      <w:proofErr w:type="spellStart"/>
+      <w:r>
+        <w:rPr>
+          <w:b/>
+        </w:rPr>
+        <w:t>Execution</w:t>
+      </w:r>
+      <w:proofErr w:type="spellEnd"/>
+      <w:r>
+        <w:rPr>
+          <w:b/>
+        </w:rPr>
+        <w:t>.</w:t>
       </w:r>
       <w:r>
         <w:t xml:space="preserve"> </w:t>
@@ -551,7 +665,23 @@
         <w:t>Kolejnym etapem wykonania projektu było przygotowanie i utworzenie sztucznej sieci neuronowej</w:t>
       </w:r>
       <w:r>
-        <w:t xml:space="preserve">, której zadaniem było wykrycie wystąpienia ataków na bezpieczeństwo w systemie poprzez wykonanie analizy plików z logami. W tym celu wykorzystaliśmy bibliotekę języka Python – Tensorflow, która zawiera pełny zestaw gotowych implementacji narzędzi do budowania sieci neuronowych. </w:t>
+        <w:t xml:space="preserve">, której zadaniem było wykrycie wystąpienia ataków na bezpieczeństwo w systemie poprzez wykonanie analizy plików z logami. W tym celu wykorzystaliśmy bibliotekę języka </w:t>
+      </w:r>
+      <w:proofErr w:type="spellStart"/>
+      <w:r>
+        <w:t>Python</w:t>
+      </w:r>
+      <w:proofErr w:type="spellEnd"/>
+      <w:r>
+        <w:t xml:space="preserve"> – </w:t>
+      </w:r>
+      <w:proofErr w:type="spellStart"/>
+      <w:r>
+        <w:t>Tensorflow</w:t>
+      </w:r>
+      <w:proofErr w:type="spellEnd"/>
+      <w:r>
+        <w:t xml:space="preserve">, która zawiera pełny zestaw gotowych implementacji narzędzi do budowania sieci neuronowych. </w:t>
       </w:r>
     </w:p>
     <w:p>
@@ -591,8 +721,21 @@
       <w:r>
         <w:t xml:space="preserve">Algorytm uczenia: </w:t>
       </w:r>
-      <w:r>
-        <w:t>stochastic gradient descent (SGD)</w:t>
+      <w:proofErr w:type="spellStart"/>
+      <w:r>
+        <w:t>stochastic</w:t>
+      </w:r>
+      <w:proofErr w:type="spellEnd"/>
+      <w:r>
+        <w:t xml:space="preserve"> gradient </w:t>
+      </w:r>
+      <w:proofErr w:type="spellStart"/>
+      <w:r>
+        <w:t>descent</w:t>
+      </w:r>
+      <w:proofErr w:type="spellEnd"/>
+      <w:r>
+        <w:t xml:space="preserve"> (SGD)</w:t>
       </w:r>
     </w:p>
     <w:p>
@@ -606,26 +749,54 @@
           <w:lang w:val="en-US"/>
         </w:rPr>
       </w:pPr>
+      <w:proofErr w:type="spellStart"/>
       <w:r>
         <w:rPr>
           <w:lang w:val="en-US"/>
         </w:rPr>
-        <w:t>Funkcja aktywacji: Rectified Linear Unit</w:t>
-      </w:r>
+        <w:t>Funkcja</w:t>
+      </w:r>
+      <w:proofErr w:type="spellEnd"/>
       <w:r>
         <w:rPr>
           <w:lang w:val="en-US"/>
         </w:rPr>
-        <w:t xml:space="preserve"> (ReL</w:t>
-      </w:r>
+        <w:t xml:space="preserve"> </w:t>
+      </w:r>
+      <w:proofErr w:type="spellStart"/>
       <w:r>
         <w:rPr>
           <w:lang w:val="en-US"/>
         </w:rPr>
+        <w:t>aktywacji</w:t>
+      </w:r>
+      <w:proofErr w:type="spellEnd"/>
+      <w:r>
+        <w:rPr>
+          <w:lang w:val="en-US"/>
+        </w:rPr>
+        <w:t>: Rectified Linear Unit</w:t>
+      </w:r>
+      <w:r>
+        <w:rPr>
+          <w:lang w:val="en-US"/>
+        </w:rPr>
+        <w:t xml:space="preserve"> (</w:t>
+      </w:r>
+      <w:proofErr w:type="spellStart"/>
+      <w:r>
+        <w:rPr>
+          <w:lang w:val="en-US"/>
+        </w:rPr>
+        <w:t>ReL</w:t>
+      </w:r>
+      <w:r>
+        <w:rPr>
+          <w:lang w:val="en-US"/>
+        </w:rPr>
         <w:t>U</w:t>
       </w:r>
-      <w:bookmarkStart w:id="0" w:name="_GoBack"/>
-      <w:bookmarkEnd w:id="0"/>
+      <w:proofErr w:type="spellEnd"/>
       <w:r>
         <w:rPr>
           <w:lang w:val="en-US"/>
@@ -655,13 +826,42 @@
     </w:p>
     <w:p>
       <w:r>
-        <w:t>Podczas testowania utworzonej przez nas sieci neuronowej udało się wykryć tylko niewielki procent ataków. Tak niska wydajność wykrywania był</w:t>
+        <w:t>Podczas testowania utworzonej przez nas sieci neuronowej udało się wykryć tylko niewielki procent ataków. Tak</w:t>
       </w:r>
       <w:r>
         <w:t>a</w:t>
       </w:r>
       <w:r>
-        <w:t xml:space="preserve"> spowodowana zbyt małym zbiorem trenującym – pliki z logami zawierały około 5GB danych podczas, gdy dane trenujące kilka MB. Powodem doboru takich danych trenujących była próba dobrania jak najlepszej części logów, które zawierały wpisy z atakami oraz ograniczona wydajność komputera, na których trenowano sieć;  wybór zbyt dużego pliku do trenowania mógłby pochłonąć bardzo dużo czasu przy jednoczesnym wykorzystaniu słabej jednostki obliczeniowej.</w:t>
+        <w:t xml:space="preserve"> niska wydajność wykrywania </w:t>
+      </w:r>
+      <w:r>
+        <w:t>była spowodowana specyfiką ataków zawartych w plikach logów. Ataki te były zawarte w kilku rozdzielonych od siebie wpis</w:t>
+      </w:r>
+      <w:r>
+        <w:t>ach</w:t>
+      </w:r>
+      <w:r>
+        <w:t xml:space="preserve">, co utrudniało skuteczną </w:t>
+      </w:r>
+      <w:r>
+        <w:t xml:space="preserve">ich </w:t>
+      </w:r>
+      <w:r>
+        <w:t xml:space="preserve">analizę. </w:t>
+      </w:r>
+      <w:r>
+        <w:t>Ponadto, jako dane trenujące sieć został</w:t>
+      </w:r>
+      <w:bookmarkStart w:id="0" w:name="_GoBack"/>
+      <w:bookmarkEnd w:id="0"/>
+      <w:r>
+        <w:t xml:space="preserve"> wybrany mały podzbiór dużego pliku logów.</w:t>
+      </w:r>
+      <w:r>
+        <w:t xml:space="preserve"> Powodem doboru takich danych trenujących była ograniczona wydajność komputera, na których trenowano sieć; wybór zbyt dużego pliku do trenowania mógłby pochłonąć bardzo dużo czasu przy jednoczesnym wykorzystaniu słabej jednostki obliczeniowej.</w:t>
+      </w:r>
+      <w:r>
+        <w:t xml:space="preserve">  </w:t>
       </w:r>
     </w:p>
     <w:p>

</xml_diff>

<commit_message>
Added screenshots with test accurancy to 4 chapter
</commit_message>
<xml_diff>
--- a/doc.docx
+++ b/doc.docx
@@ -424,13 +424,7 @@
         <w:ind w:left="709"/>
       </w:pPr>
       <w:r>
-        <w:t xml:space="preserve">plik procs.txt – plik zawierający logi ze zdarzeń uruchomienia i zakończenia wykonywania procesów na komputerach w danej sieci. Plik ten zawierał informacje nt. </w:t>
-      </w:r>
-      <w:r>
-        <w:t xml:space="preserve">czasu wystąpienia, </w:t>
-      </w:r>
-      <w:r>
-        <w:t xml:space="preserve">użytkownika oraz nazwy komputera, na którym był uruchomiony proces, nazwy procesu oraz informacji, czy dany proces był wówczas uruchomiony czy zatrzymany, reprezentowaną za pomocą ciągów znaków </w:t>
+        <w:t xml:space="preserve">plik procs.txt – plik zawierający logi ze zdarzeń uruchomienia i zakończenia wykonywania procesów na komputerach w danej sieci. Plik ten zawierał informacje nt. czasu wystąpienia, użytkownika oraz nazwy komputera, na którym był uruchomiony proces, nazwy procesu oraz informacji, czy dany proces był wówczas uruchomiony czy zatrzymany, reprezentowaną za pomocą ciągów znaków </w:t>
       </w:r>
       <w:r>
         <w:rPr>
@@ -826,13 +820,19 @@
     </w:p>
     <w:p>
       <w:r>
-        <w:t>Podczas testowania utworzonej przez nas sieci neuronowej udało się wykryć tylko niewielki procent ataków. Tak</w:t>
-      </w:r>
-      <w:r>
-        <w:t>a</w:t>
-      </w:r>
-      <w:r>
-        <w:t xml:space="preserve"> niska wydajność wykrywania </w:t>
+        <w:t xml:space="preserve">Podczas testowania utworzonej przez nas sieci neuronowej </w:t>
+      </w:r>
+      <w:r>
+        <w:t xml:space="preserve">nie </w:t>
+      </w:r>
+      <w:r>
+        <w:t xml:space="preserve">udało się wykryć ataków. </w:t>
+      </w:r>
+      <w:r>
+        <w:t>N</w:t>
+      </w:r>
+      <w:r>
+        <w:t xml:space="preserve">iska wydajność wykrywania </w:t>
       </w:r>
       <w:r>
         <w:t>była spowodowana specyfiką ataków zawartych w plikach logów. Ataki te były zawarte w kilku rozdzielonych od siebie wpis</w:t>
@@ -850,70 +850,282 @@
         <w:t xml:space="preserve">analizę. </w:t>
       </w:r>
       <w:r>
-        <w:t>Ponadto, jako dane trenujące sieć został</w:t>
+        <w:t>Ponadto, jako dane trenujące sieć został wybrany mały podzbiór dużego pliku logów.</w:t>
+      </w:r>
+      <w:r>
+        <w:t xml:space="preserve"> Powodem doboru takich danych trenujących była ograniczona wydajność komputera, na których trenowano sieć; wybór zbyt dużego pliku do trenowania mógłby pochłonąć bardzo dużo czasu przy jednoczesnym wykorzystaniu słabej jednostki obliczeniowej.</w:t>
+      </w:r>
+      <w:r>
+        <w:t xml:space="preserve">  </w:t>
+      </w:r>
+    </w:p>
+    <w:p>
+      <w:r>
+        <w:t>Poniżej zamieszczono zrzuty ekranu prezentujące osiągniętą dokładność podczas testowania sieci:</w:t>
+      </w:r>
+    </w:p>
+    <w:p>
+      <w:pPr>
+        <w:keepNext/>
+      </w:pPr>
+      <w:r>
+        <w:rPr>
+          <w:noProof/>
+          <w:lang w:eastAsia="pl-PL"/>
+        </w:rPr>
+        <w:drawing>
+          <wp:inline distT="0" distB="0" distL="0" distR="0" wp14:anchorId="043D1E73" wp14:editId="37C5C359">
+            <wp:extent cx="4838700" cy="1219200"/>
+            <wp:effectExtent l="0" t="0" r="0" b="0"/>
+            <wp:docPr id="3" name="Obraz 3" descr="D:\STUDIA\zpi\proj doc\acc_net.png"/>
+            <wp:cNvGraphicFramePr>
+              <a:graphicFrameLocks xmlns:a="http://schemas.openxmlformats.org/drawingml/2006/main" noChangeAspect="1"/>
+            </wp:cNvGraphicFramePr>
+            <a:graphic xmlns:a="http://schemas.openxmlformats.org/drawingml/2006/main">
+              <a:graphicData uri="http://schemas.openxmlformats.org/drawingml/2006/picture">
+                <pic:pic xmlns:pic="http://schemas.openxmlformats.org/drawingml/2006/picture">
+                  <pic:nvPicPr>
+                    <pic:cNvPr id="0" name="Picture 1" descr="D:\STUDIA\zpi\proj doc\acc_net.png"/>
+                    <pic:cNvPicPr>
+                      <a:picLocks noChangeAspect="1" noChangeArrowheads="1"/>
+                    </pic:cNvPicPr>
+                  </pic:nvPicPr>
+                  <pic:blipFill>
+                    <a:blip r:embed="rId10">
+                      <a:extLst>
+                        <a:ext uri="{28A0092B-C50C-407E-A947-70E740481C1C}">
+                          <a14:useLocalDpi xmlns:a14="http://schemas.microsoft.com/office/drawing/2010/main" val="0"/>
+                        </a:ext>
+                      </a:extLst>
+                    </a:blip>
+                    <a:srcRect/>
+                    <a:stretch>
+                      <a:fillRect/>
+                    </a:stretch>
+                  </pic:blipFill>
+                  <pic:spPr bwMode="auto">
+                    <a:xfrm>
+                      <a:off x="0" y="0"/>
+                      <a:ext cx="4838700" cy="1219200"/>
+                    </a:xfrm>
+                    <a:prstGeom prst="rect">
+                      <a:avLst/>
+                    </a:prstGeom>
+                    <a:noFill/>
+                    <a:ln>
+                      <a:noFill/>
+                    </a:ln>
+                  </pic:spPr>
+                </pic:pic>
+              </a:graphicData>
+            </a:graphic>
+          </wp:inline>
+        </w:drawing>
+      </w:r>
+    </w:p>
+    <w:p>
+      <w:pPr>
+        <w:pStyle w:val="Legenda"/>
+      </w:pPr>
+      <w:r>
+        <w:t xml:space="preserve">Rysunek </w:t>
+      </w:r>
+      <w:fldSimple w:instr=" SEQ Rysunek \* ARABIC ">
+        <w:r>
+          <w:rPr>
+            <w:noProof/>
+          </w:rPr>
+          <w:t>1</w:t>
+        </w:r>
+      </w:fldSimple>
+      <w:r>
+        <w:t xml:space="preserve">. Zrzut ekranu </w:t>
+      </w:r>
+      <w:r>
+        <w:t>prezentujący</w:t>
+      </w:r>
+      <w:r>
+        <w:t xml:space="preserve"> osiągniętą dokładność podczas testowania sieci na pliku logów procs.txt</w:t>
+      </w:r>
+    </w:p>
+    <w:p/>
+    <w:p>
+      <w:pPr>
+        <w:keepNext/>
+      </w:pPr>
+      <w:r>
+        <w:rPr>
+          <w:noProof/>
+          <w:lang w:eastAsia="pl-PL"/>
+        </w:rPr>
+        <w:drawing>
+          <wp:inline distT="0" distB="0" distL="0" distR="0" wp14:anchorId="75F897AC" wp14:editId="5CDF90D4">
+            <wp:extent cx="4171950" cy="752475"/>
+            <wp:effectExtent l="0" t="0" r="0" b="9525"/>
+            <wp:docPr id="5" name="Obraz 5" descr="D:\STUDIA\zpi\proj doc\51444054_2183466028585754_8755033452685819904_n.png"/>
+            <wp:cNvGraphicFramePr>
+              <a:graphicFrameLocks xmlns:a="http://schemas.openxmlformats.org/drawingml/2006/main" noChangeAspect="1"/>
+            </wp:cNvGraphicFramePr>
+            <a:graphic xmlns:a="http://schemas.openxmlformats.org/drawingml/2006/main">
+              <a:graphicData uri="http://schemas.openxmlformats.org/drawingml/2006/picture">
+                <pic:pic xmlns:pic="http://schemas.openxmlformats.org/drawingml/2006/picture">
+                  <pic:nvPicPr>
+                    <pic:cNvPr id="0" name="Picture 3" descr="D:\STUDIA\zpi\proj doc\51444054_2183466028585754_8755033452685819904_n.png"/>
+                    <pic:cNvPicPr>
+                      <a:picLocks noChangeAspect="1" noChangeArrowheads="1"/>
+                    </pic:cNvPicPr>
+                  </pic:nvPicPr>
+                  <pic:blipFill>
+                    <a:blip r:embed="rId11">
+                      <a:extLst>
+                        <a:ext uri="{28A0092B-C50C-407E-A947-70E740481C1C}">
+                          <a14:useLocalDpi xmlns:a14="http://schemas.microsoft.com/office/drawing/2010/main" val="0"/>
+                        </a:ext>
+                      </a:extLst>
+                    </a:blip>
+                    <a:srcRect/>
+                    <a:stretch>
+                      <a:fillRect/>
+                    </a:stretch>
+                  </pic:blipFill>
+                  <pic:spPr bwMode="auto">
+                    <a:xfrm>
+                      <a:off x="0" y="0"/>
+                      <a:ext cx="4171950" cy="752475"/>
+                    </a:xfrm>
+                    <a:prstGeom prst="rect">
+                      <a:avLst/>
+                    </a:prstGeom>
+                    <a:noFill/>
+                    <a:ln>
+                      <a:noFill/>
+                    </a:ln>
+                  </pic:spPr>
+                </pic:pic>
+              </a:graphicData>
+            </a:graphic>
+          </wp:inline>
+        </w:drawing>
+      </w:r>
+    </w:p>
+    <w:p>
+      <w:pPr>
+        <w:pStyle w:val="Legenda"/>
+      </w:pPr>
+      <w:r>
+        <w:t xml:space="preserve">Rysunek </w:t>
+      </w:r>
+      <w:fldSimple w:instr=" SEQ Rysunek \* ARABIC ">
+        <w:r>
+          <w:rPr>
+            <w:noProof/>
+          </w:rPr>
+          <w:t>2</w:t>
+        </w:r>
+      </w:fldSimple>
+      <w:r>
+        <w:t xml:space="preserve">. </w:t>
+      </w:r>
+      <w:r>
+        <w:t xml:space="preserve">Zrzut ekranu </w:t>
+      </w:r>
+      <w:r>
+        <w:t>prezentujący</w:t>
+      </w:r>
+      <w:r>
+        <w:t xml:space="preserve"> osiągniętą dokładność podczas testowania sieci na pliku logów </w:t>
+      </w:r>
+      <w:r>
+        <w:t>flows</w:t>
+      </w:r>
+      <w:r>
+        <w:t>.txt</w:t>
+      </w:r>
+    </w:p>
+    <w:p/>
+    <w:p>
+      <w:pPr>
+        <w:pStyle w:val="Nagwek1"/>
+      </w:pPr>
+      <w:r>
+        <w:t>Wnioski</w:t>
+      </w:r>
+    </w:p>
+    <w:p>
+      <w:r>
+        <w:t xml:space="preserve">Podsumowując wykonane prace udało się przygotować pliki z logami, w których </w:t>
+      </w:r>
+      <w:r>
+        <w:t>zawarto</w:t>
+      </w:r>
+      <w:r>
+        <w:t xml:space="preserve"> kilka ataków na bezpieczeństwo system</w:t>
+      </w:r>
+      <w:r>
+        <w:t>u</w:t>
+      </w:r>
+      <w:r>
+        <w:t xml:space="preserve">. Dzięki wykorzystaniu dwóch maszyn wirtualnych oraz </w:t>
+      </w:r>
+      <w:r>
+        <w:lastRenderedPageBreak/>
+        <w:t>profesjonalnych narzędzi do wykrywania i testowania luk bezpieczeństwa spreparowane pliki z logami zawierały jak najlepsze dane</w:t>
+      </w:r>
+      <w:r>
+        <w:t>,</w:t>
+      </w:r>
+      <w:r>
+        <w:t xml:space="preserve"> odzwierciedlające możliwe</w:t>
+      </w:r>
+      <w:r>
+        <w:t>,</w:t>
+      </w:r>
+      <w:r>
+        <w:t xml:space="preserve"> rzeczywiste ataki.</w:t>
+      </w:r>
+    </w:p>
+    <w:p>
+      <w:r>
+        <w:t xml:space="preserve">Dzięki wykorzystania narzędzi sztucznej inteligencji </w:t>
+      </w:r>
+      <w:r>
+        <w:t>możliwe jest</w:t>
+      </w:r>
+      <w:r>
+        <w:t xml:space="preserve"> zbudowa</w:t>
+      </w:r>
+      <w:r>
+        <w:t>nie</w:t>
+      </w:r>
+      <w:r>
+        <w:t xml:space="preserve"> model sztucznej sieci neuronowej</w:t>
+      </w:r>
+      <w:r>
+        <w:t xml:space="preserve">, której zadaniem </w:t>
+      </w:r>
+      <w:r>
+        <w:t>jest</w:t>
+      </w:r>
+      <w:r>
+        <w:t xml:space="preserve"> wykrywanie ataków na bezpieczeństwo na podstawie analizy dostarczonych plików z logami. Dzięki oddzieleniu procesów trenowania sieci i jej rzeczywistego działania na danych możliwe </w:t>
+      </w:r>
+      <w:r>
+        <w:t>jest</w:t>
+      </w:r>
+      <w:r>
+        <w:t xml:space="preserve"> jej wcześniejsze przygotowanie do właściwego wykrywania ataków. Narzędzie to efektywnie i szybko </w:t>
+      </w:r>
+      <w:r>
+        <w:t xml:space="preserve">może </w:t>
+      </w:r>
+      <w:r>
+        <w:t>posłużyć do detekcji i monitorowania sieci w celu wykrycia szkodliwego działania przez niepowołane osoby.</w:t>
       </w:r>
       <w:bookmarkStart w:id="0" w:name="_GoBack"/>
       <w:bookmarkEnd w:id="0"/>
-      <w:r>
-        <w:t xml:space="preserve"> wybrany mały podzbiór dużego pliku logów.</w:t>
-      </w:r>
-      <w:r>
-        <w:t xml:space="preserve"> Powodem doboru takich danych trenujących była ograniczona wydajność komputera, na których trenowano sieć; wybór zbyt dużego pliku do trenowania mógłby pochłonąć bardzo dużo czasu przy jednoczesnym wykorzystaniu słabej jednostki obliczeniowej.</w:t>
-      </w:r>
-      <w:r>
-        <w:t xml:space="preserve">  </w:t>
-      </w:r>
-    </w:p>
-    <w:p>
-      <w:pPr>
-        <w:pStyle w:val="Nagwek1"/>
-      </w:pPr>
-      <w:r>
-        <w:t>Wnioski</w:t>
-      </w:r>
-    </w:p>
-    <w:p>
-      <w:r>
-        <w:t xml:space="preserve">Podsumowując wykonane prace udało się przygotować pliki z logami, w których </w:t>
-      </w:r>
-      <w:r>
-        <w:t>zawarto</w:t>
-      </w:r>
-      <w:r>
-        <w:t xml:space="preserve"> kilka ataków na bezpieczeństwo system</w:t>
-      </w:r>
-      <w:r>
-        <w:t>u</w:t>
-      </w:r>
-      <w:r>
-        <w:t>. Dzięki wykorzystaniu dwóch maszyn wirtualnych oraz profesjonalnych narzędzi do wykrywania i testowania luk bezpieczeństwa spreparowane pliki z logami zawierały jak najlepsze dane</w:t>
-      </w:r>
-      <w:r>
-        <w:t>,</w:t>
-      </w:r>
-      <w:r>
-        <w:t xml:space="preserve"> odzwierciedlające możliwe</w:t>
-      </w:r>
-      <w:r>
-        <w:t>,</w:t>
-      </w:r>
-      <w:r>
-        <w:t xml:space="preserve"> rzeczywiste ataki.</w:t>
-      </w:r>
-    </w:p>
-    <w:p>
-      <w:r>
-        <w:t xml:space="preserve">Dzięki wykorzystania narzędzi sztucznej inteligencji udało się zbudować model </w:t>
-      </w:r>
-      <w:r>
-        <w:t>sztucznej sieci neuronowej</w:t>
-      </w:r>
-      <w:r>
-        <w:t>, której zadaniem było wykrywanie ataków na bezpieczeństwo na podstawie analizy dostarczonych plików z logami. Dzięki oddzieleniu procesów trenowania sieci i jej rzeczywistego działania na danych możliwe było jej wcześniejsze przygotowanie do właściwego wykrywania ataków. Narzędzie to mogło efektywnie i szybko posłużyć do detekcji i monitorowania sieci w celu wykrycia szkodliwego działania przez niepowołane osoby.</w:t>
-      </w:r>
     </w:p>
     <w:sectPr>
-      <w:footerReference w:type="default" r:id="rId10"/>
+      <w:footerReference w:type="default" r:id="rId12"/>
       <w:pgSz w:w="11906" w:h="16838"/>
       <w:pgMar w:top="1417" w:right="1417" w:bottom="1417" w:left="1417" w:header="708" w:footer="708" w:gutter="0"/>
       <w:cols w:space="708"/>
@@ -959,6 +1171,7 @@
         <w:docPartUnique/>
       </w:docPartObj>
     </w:sdtPr>
+    <w:sdtEndPr/>
     <w:sdtContent>
       <w:p>
         <w:pPr>
@@ -978,7 +1191,7 @@
           <w:rPr>
             <w:noProof/>
           </w:rPr>
-          <w:t>3</w:t>
+          <w:t>2</w:t>
         </w:r>
         <w:r>
           <w:fldChar w:fldCharType="end"/>
@@ -1969,6 +2182,24 @@
       <w:szCs w:val="16"/>
     </w:rPr>
   </w:style>
+  <w:style w:type="paragraph" w:styleId="Legenda">
+    <w:name w:val="caption"/>
+    <w:basedOn w:val="Normalny"/>
+    <w:next w:val="Normalny"/>
+    <w:uiPriority w:val="35"/>
+    <w:unhideWhenUsed/>
+    <w:qFormat/>
+    <w:rsid w:val="003E542A"/>
+    <w:pPr>
+      <w:spacing w:line="240" w:lineRule="auto"/>
+    </w:pPr>
+    <w:rPr>
+      <w:b/>
+      <w:bCs/>
+      <w:sz w:val="20"/>
+      <w:szCs w:val="18"/>
+    </w:rPr>
+  </w:style>
 </w:styles>
 </file>
 
@@ -2319,6 +2550,24 @@
       <w:rFonts w:ascii="Tahoma" w:hAnsi="Tahoma" w:cs="Tahoma"/>
       <w:sz w:val="16"/>
       <w:szCs w:val="16"/>
+    </w:rPr>
+  </w:style>
+  <w:style w:type="paragraph" w:styleId="Legenda">
+    <w:name w:val="caption"/>
+    <w:basedOn w:val="Normalny"/>
+    <w:next w:val="Normalny"/>
+    <w:uiPriority w:val="35"/>
+    <w:unhideWhenUsed/>
+    <w:qFormat/>
+    <w:rsid w:val="003E542A"/>
+    <w:pPr>
+      <w:spacing w:line="240" w:lineRule="auto"/>
+    </w:pPr>
+    <w:rPr>
+      <w:b/>
+      <w:bCs/>
+      <w:sz w:val="20"/>
+      <w:szCs w:val="18"/>
     </w:rPr>
   </w:style>
 </w:styles>

</xml_diff>